<commit_message>
[docs] add top level system diagram of system and modify chapter '9. Architecture'
add top level system diagram of system and modify chapter '9. Architecture'
</commit_message>
<xml_diff>
--- a/docs/phase1_document_team6.docx
+++ b/docs/phase1_document_team6.docx
@@ -12,13 +12,7 @@
     </w:p>
     <w:p/>
     <w:p/>
-    <w:p>
-      <w:pPr>
-        <w:rPr>
-          <w:rFonts w:hint="eastAsia"/>
-        </w:rPr>
-      </w:pPr>
-    </w:p>
+    <w:p/>
     <w:p>
       <w:pPr>
         <w:jc w:val="center"/>
@@ -84,7 +78,6 @@
               <w:rFonts w:ascii="Arial" w:hAnsi="Arial" w:cs="Arial"/>
               <w:sz w:val="40"/>
               <w:szCs w:val="40"/>
-              <w:lang w:val="ko-KR"/>
             </w:rPr>
             <w:t>Table of Contents</w:t>
           </w:r>
@@ -1115,7 +1108,7 @@
     <w:p>
       <w:pPr>
         <w:rPr>
-          <w:rFonts w:ascii="Arial" w:hAnsi="Arial" w:cs="Arial" w:hint="eastAsia"/>
+          <w:rFonts w:ascii="Arial" w:hAnsi="Arial" w:cs="Arial"/>
         </w:rPr>
       </w:pPr>
     </w:p>
@@ -1183,7 +1176,7 @@
     <w:p>
       <w:pPr>
         <w:rPr>
-          <w:rFonts w:ascii="Arial" w:hAnsi="Arial" w:cs="Arial" w:hint="eastAsia"/>
+          <w:rFonts w:ascii="Arial" w:hAnsi="Arial" w:cs="Arial"/>
         </w:rPr>
       </w:pPr>
     </w:p>
@@ -1254,19 +1247,7 @@
         <w:rPr>
           <w:rFonts w:ascii="Arial" w:hAnsi="Arial" w:cs="Arial"/>
         </w:rPr>
-        <w:t>2</w:t>
-      </w:r>
-      <w:r>
-        <w:rPr>
-          <w:rFonts w:ascii="Arial" w:hAnsi="Arial" w:cs="Arial"/>
-        </w:rPr>
-        <w:t xml:space="preserve">. </w:t>
-      </w:r>
-      <w:r>
-        <w:rPr>
-          <w:rFonts w:ascii="Arial" w:hAnsi="Arial" w:cs="Arial"/>
-        </w:rPr>
-        <w:t>System Requirement</w:t>
+        <w:t>2. System Requirement</w:t>
       </w:r>
       <w:bookmarkEnd w:id="2"/>
     </w:p>
@@ -1293,21 +1274,7 @@
         <w:rPr>
           <w:rFonts w:ascii="Arial" w:hAnsi="Arial" w:cs="Arial"/>
         </w:rPr>
-        <w:t xml:space="preserve">- </w:t>
-      </w:r>
-      <w:proofErr w:type="gramStart"/>
-      <w:r>
-        <w:rPr>
-          <w:rFonts w:ascii="Arial" w:hAnsi="Arial" w:cs="Arial"/>
-        </w:rPr>
-        <w:t>no</w:t>
-      </w:r>
-      <w:proofErr w:type="gramEnd"/>
-      <w:r>
-        <w:rPr>
-          <w:rFonts w:ascii="Arial" w:hAnsi="Arial" w:cs="Arial"/>
-        </w:rPr>
-        <w:t xml:space="preserve"> vulnerability in the system</w:t>
+        <w:t>- no vulnerability in the system</w:t>
       </w:r>
     </w:p>
     <w:p>
@@ -1333,21 +1300,7 @@
         <w:rPr>
           <w:rFonts w:ascii="Arial" w:hAnsi="Arial" w:cs="Arial"/>
         </w:rPr>
-        <w:t xml:space="preserve">- implement 5 modes (run, test run, learning, secure, </w:t>
-      </w:r>
-      <w:proofErr w:type="gramStart"/>
-      <w:r>
-        <w:rPr>
-          <w:rFonts w:ascii="Arial" w:hAnsi="Arial" w:cs="Arial"/>
-        </w:rPr>
-        <w:t>non</w:t>
-      </w:r>
-      <w:proofErr w:type="gramEnd"/>
-      <w:r>
-        <w:rPr>
-          <w:rFonts w:ascii="Arial" w:hAnsi="Arial" w:cs="Arial"/>
-        </w:rPr>
-        <w:t>-secure)</w:t>
+        <w:t>- implement 5 modes (run, test run, learning, secure, non-secure)</w:t>
       </w:r>
     </w:p>
     <w:p>
@@ -1395,31 +1348,7 @@
         <w:rPr>
           <w:rFonts w:ascii="Arial" w:hAnsi="Arial" w:cs="Arial"/>
         </w:rPr>
-        <w:t>3</w:t>
-      </w:r>
-      <w:r>
-        <w:rPr>
-          <w:rFonts w:ascii="Arial" w:hAnsi="Arial" w:cs="Arial"/>
-        </w:rPr>
-        <w:t>. S</w:t>
-      </w:r>
-      <w:r>
-        <w:rPr>
-          <w:rFonts w:ascii="Arial" w:hAnsi="Arial" w:cs="Arial"/>
-        </w:rPr>
-        <w:t>ecurity</w:t>
-      </w:r>
-      <w:r>
-        <w:rPr>
-          <w:rFonts w:ascii="Arial" w:hAnsi="Arial" w:cs="Arial"/>
-        </w:rPr>
-        <w:t xml:space="preserve"> </w:t>
-      </w:r>
-      <w:r>
-        <w:rPr>
-          <w:rFonts w:ascii="Arial" w:hAnsi="Arial" w:cs="Arial"/>
-        </w:rPr>
-        <w:t>Goals</w:t>
+        <w:t>3. Security Goals</w:t>
       </w:r>
       <w:bookmarkEnd w:id="3"/>
     </w:p>
@@ -1479,19 +1408,7 @@
         <w:rPr>
           <w:rFonts w:ascii="Arial" w:hAnsi="Arial" w:cs="Arial"/>
         </w:rPr>
-        <w:t>4</w:t>
-      </w:r>
-      <w:r>
-        <w:rPr>
-          <w:rFonts w:ascii="Arial" w:hAnsi="Arial" w:cs="Arial"/>
-        </w:rPr>
-        <w:t xml:space="preserve">. Security </w:t>
-      </w:r>
-      <w:r>
-        <w:rPr>
-          <w:rFonts w:ascii="Arial" w:hAnsi="Arial" w:cs="Arial"/>
-        </w:rPr>
-        <w:t>Requirements</w:t>
+        <w:t>4. Security Requirements</w:t>
       </w:r>
       <w:bookmarkEnd w:id="4"/>
     </w:p>
@@ -1505,23 +1422,7 @@
         <w:rPr>
           <w:rFonts w:ascii="Arial" w:hAnsi="Arial" w:cs="Arial"/>
         </w:rPr>
-        <w:t xml:space="preserve">-- </w:t>
-      </w:r>
-      <w:proofErr w:type="spellStart"/>
-      <w:proofErr w:type="gramStart"/>
-      <w:r>
-        <w:rPr>
-          <w:rFonts w:ascii="Arial" w:hAnsi="Arial" w:cs="Arial"/>
-        </w:rPr>
-        <w:t>iter</w:t>
-      </w:r>
-      <w:proofErr w:type="spellEnd"/>
-      <w:proofErr w:type="gramEnd"/>
-      <w:r>
-        <w:rPr>
-          <w:rFonts w:ascii="Arial" w:hAnsi="Arial" w:cs="Arial"/>
-        </w:rPr>
-        <w:t xml:space="preserve"> 1</w:t>
+        <w:t>-- iter 1</w:t>
       </w:r>
     </w:p>
     <w:p>
@@ -1587,23 +1488,7 @@
         <w:rPr>
           <w:rFonts w:ascii="Arial" w:hAnsi="Arial" w:cs="Arial"/>
         </w:rPr>
-        <w:t xml:space="preserve">-- </w:t>
-      </w:r>
-      <w:proofErr w:type="spellStart"/>
-      <w:proofErr w:type="gramStart"/>
-      <w:r>
-        <w:rPr>
-          <w:rFonts w:ascii="Arial" w:hAnsi="Arial" w:cs="Arial"/>
-        </w:rPr>
-        <w:t>iter</w:t>
-      </w:r>
-      <w:proofErr w:type="spellEnd"/>
-      <w:proofErr w:type="gramEnd"/>
-      <w:r>
-        <w:rPr>
-          <w:rFonts w:ascii="Arial" w:hAnsi="Arial" w:cs="Arial"/>
-        </w:rPr>
-        <w:t xml:space="preserve"> 2</w:t>
+        <w:t>-- iter 2</w:t>
       </w:r>
     </w:p>
     <w:p>
@@ -1664,9 +1549,1212 @@
         <w:rPr>
           <w:rFonts w:ascii="Arial" w:hAnsi="Arial" w:cs="Arial"/>
         </w:rPr>
+        <w:t>5. Assets</w:t>
+      </w:r>
+      <w:bookmarkEnd w:id="5"/>
+    </w:p>
+    <w:p>
+      <w:pPr>
+        <w:rPr>
+          <w:rFonts w:ascii="Arial" w:hAnsi="Arial" w:cs="Arial"/>
+        </w:rPr>
+      </w:pPr>
+      <w:r>
+        <w:rPr>
+          <w:rFonts w:ascii="Arial" w:hAnsi="Arial" w:cs="Arial"/>
+        </w:rPr>
+        <w:t>-- iter 1</w:t>
+      </w:r>
+    </w:p>
+    <w:p>
+      <w:pPr>
+        <w:rPr>
+          <w:rFonts w:ascii="Arial" w:hAnsi="Arial" w:cs="Arial"/>
+        </w:rPr>
+      </w:pPr>
+      <w:r>
+        <w:rPr>
+          <w:rFonts w:ascii="Arial" w:hAnsi="Arial" w:cs="Arial"/>
+        </w:rPr>
+        <w:t>[ ] Images for transmission over camera cable</w:t>
+      </w:r>
+    </w:p>
+    <w:p>
+      <w:pPr>
+        <w:rPr>
+          <w:rFonts w:ascii="Arial" w:hAnsi="Arial" w:cs="Arial"/>
+        </w:rPr>
+      </w:pPr>
+      <w:r>
+        <w:rPr>
+          <w:rFonts w:ascii="Arial" w:hAnsi="Arial" w:cs="Arial"/>
+        </w:rPr>
+        <w:t>[*] Images for transmission over network</w:t>
+      </w:r>
+    </w:p>
+    <w:p>
+      <w:pPr>
+        <w:rPr>
+          <w:rFonts w:ascii="Arial" w:hAnsi="Arial" w:cs="Arial"/>
+        </w:rPr>
+      </w:pPr>
+      <w:r>
+        <w:rPr>
+          <w:rFonts w:ascii="Arial" w:hAnsi="Arial" w:cs="Arial"/>
+        </w:rPr>
+        <w:t>[*] The Friend video</w:t>
+      </w:r>
+    </w:p>
+    <w:p>
+      <w:pPr>
+        <w:rPr>
+          <w:rFonts w:ascii="Arial" w:hAnsi="Arial" w:cs="Arial"/>
+        </w:rPr>
+      </w:pPr>
+      <w:r>
+        <w:rPr>
+          <w:rFonts w:ascii="Arial" w:hAnsi="Arial" w:cs="Arial"/>
+        </w:rPr>
+        <w:t>[*] Client program itself</w:t>
+      </w:r>
+    </w:p>
+    <w:p>
+      <w:pPr>
+        <w:rPr>
+          <w:rFonts w:ascii="Arial" w:hAnsi="Arial" w:cs="Arial"/>
+        </w:rPr>
+      </w:pPr>
+      <w:r>
+        <w:rPr>
+          <w:rFonts w:ascii="Arial" w:hAnsi="Arial" w:cs="Arial"/>
+        </w:rPr>
+        <w:t>[*] Client program hash code on server side</w:t>
+      </w:r>
+    </w:p>
+    <w:p>
+      <w:pPr>
+        <w:rPr>
+          <w:rFonts w:ascii="Arial" w:hAnsi="Arial" w:cs="Arial"/>
+        </w:rPr>
+      </w:pPr>
+      <w:r>
+        <w:rPr>
+          <w:rFonts w:ascii="Arial" w:hAnsi="Arial" w:cs="Arial"/>
+        </w:rPr>
+        <w:t>-- iter 2</w:t>
+      </w:r>
+    </w:p>
+    <w:p>
+      <w:pPr>
+        <w:rPr>
+          <w:rFonts w:ascii="Arial" w:hAnsi="Arial" w:cs="Arial"/>
+        </w:rPr>
+      </w:pPr>
+      <w:r>
+        <w:rPr>
+          <w:rFonts w:ascii="Arial" w:hAnsi="Arial" w:cs="Arial"/>
+        </w:rPr>
+        <w:t>[*] User info. data (ID, type, password)</w:t>
+      </w:r>
+    </w:p>
+    <w:p>
+      <w:pPr>
+        <w:rPr>
+          <w:rFonts w:ascii="Arial" w:hAnsi="Arial" w:cs="Arial"/>
+        </w:rPr>
+      </w:pPr>
+    </w:p>
+    <w:p>
+      <w:pPr>
+        <w:rPr>
+          <w:rFonts w:ascii="Arial" w:hAnsi="Arial" w:cs="Arial"/>
+        </w:rPr>
+      </w:pPr>
+    </w:p>
+    <w:p>
+      <w:pPr>
+        <w:rPr>
+          <w:rFonts w:ascii="Arial" w:hAnsi="Arial" w:cs="Arial"/>
+        </w:rPr>
+      </w:pPr>
+    </w:p>
+    <w:p>
+      <w:pPr>
+        <w:pStyle w:val="1"/>
+        <w:rPr>
+          <w:rFonts w:ascii="Arial" w:hAnsi="Arial" w:cs="Arial"/>
+        </w:rPr>
+      </w:pPr>
+      <w:bookmarkStart w:id="6" w:name="_Toc74220143"/>
+      <w:r>
+        <w:rPr>
+          <w:rFonts w:ascii="Arial" w:hAnsi="Arial" w:cs="Arial"/>
+        </w:rPr>
+        <w:t>6</w:t>
+      </w:r>
+      <w:r>
+        <w:rPr>
+          <w:rFonts w:ascii="Arial" w:hAnsi="Arial" w:cs="Arial"/>
+        </w:rPr>
+        <w:t xml:space="preserve">. </w:t>
+      </w:r>
+      <w:r>
+        <w:rPr>
+          <w:rFonts w:ascii="Arial" w:hAnsi="Arial" w:cs="Arial"/>
+        </w:rPr>
+        <w:t>Threat Modeling</w:t>
+      </w:r>
+      <w:bookmarkEnd w:id="6"/>
+    </w:p>
+    <w:p>
+      <w:pPr>
+        <w:rPr>
+          <w:rFonts w:ascii="Arial" w:hAnsi="Arial" w:cs="Arial"/>
+        </w:rPr>
+      </w:pPr>
+    </w:p>
+    <w:p>
+      <w:pPr>
+        <w:rPr>
+          <w:rFonts w:ascii="Arial" w:hAnsi="Arial" w:cs="Arial"/>
+        </w:rPr>
+      </w:pPr>
+    </w:p>
+    <w:p>
+      <w:pPr>
+        <w:rPr>
+          <w:rFonts w:ascii="Arial" w:hAnsi="Arial" w:cs="Arial"/>
+        </w:rPr>
+      </w:pPr>
+    </w:p>
+    <w:p>
+      <w:pPr>
+        <w:pStyle w:val="1"/>
+        <w:rPr>
+          <w:rFonts w:ascii="Arial" w:hAnsi="Arial" w:cs="Arial"/>
+        </w:rPr>
+      </w:pPr>
+      <w:bookmarkStart w:id="7" w:name="_Toc74220144"/>
+      <w:r>
+        <w:rPr>
+          <w:rFonts w:ascii="Arial" w:hAnsi="Arial" w:cs="Arial"/>
+        </w:rPr>
+        <w:t>7</w:t>
+      </w:r>
+      <w:r>
+        <w:rPr>
+          <w:rFonts w:ascii="Arial" w:hAnsi="Arial" w:cs="Arial"/>
+        </w:rPr>
+        <w:t xml:space="preserve">. </w:t>
+      </w:r>
+      <w:r>
+        <w:rPr>
+          <w:rFonts w:ascii="Arial" w:hAnsi="Arial" w:cs="Arial"/>
+        </w:rPr>
+        <w:t>Security Risk Assessment</w:t>
+      </w:r>
+      <w:bookmarkEnd w:id="7"/>
+    </w:p>
+    <w:p>
+      <w:pPr>
+        <w:rPr>
+          <w:rFonts w:ascii="Arial" w:hAnsi="Arial" w:cs="Arial"/>
+        </w:rPr>
+      </w:pPr>
+    </w:p>
+    <w:p>
+      <w:pPr>
+        <w:rPr>
+          <w:rFonts w:ascii="Arial" w:hAnsi="Arial" w:cs="Arial"/>
+        </w:rPr>
+      </w:pPr>
+    </w:p>
+    <w:p>
+      <w:pPr>
+        <w:rPr>
+          <w:rFonts w:ascii="Arial" w:hAnsi="Arial" w:cs="Arial"/>
+        </w:rPr>
+      </w:pPr>
+    </w:p>
+    <w:p>
+      <w:pPr>
+        <w:pStyle w:val="1"/>
+        <w:rPr>
+          <w:rFonts w:ascii="Arial" w:hAnsi="Arial" w:cs="Arial"/>
+        </w:rPr>
+      </w:pPr>
+      <w:bookmarkStart w:id="8" w:name="_Toc74220145"/>
+      <w:r>
+        <w:rPr>
+          <w:rFonts w:ascii="Arial" w:hAnsi="Arial" w:cs="Arial"/>
+        </w:rPr>
+        <w:t>8</w:t>
+      </w:r>
+      <w:r>
+        <w:rPr>
+          <w:rFonts w:ascii="Arial" w:hAnsi="Arial" w:cs="Arial"/>
+        </w:rPr>
+        <w:t xml:space="preserve">. </w:t>
+      </w:r>
+      <w:r>
+        <w:rPr>
+          <w:rFonts w:ascii="Arial" w:hAnsi="Arial" w:cs="Arial"/>
+        </w:rPr>
+        <w:t>Mitigation</w:t>
+      </w:r>
+      <w:bookmarkEnd w:id="8"/>
+    </w:p>
+    <w:p>
+      <w:pPr>
+        <w:rPr>
+          <w:rFonts w:ascii="Arial" w:hAnsi="Arial" w:cs="Arial"/>
+        </w:rPr>
+      </w:pPr>
+    </w:p>
+    <w:p>
+      <w:pPr>
+        <w:rPr>
+          <w:rFonts w:ascii="Arial" w:hAnsi="Arial" w:cs="Arial"/>
+        </w:rPr>
+      </w:pPr>
+    </w:p>
+    <w:p>
+      <w:pPr>
+        <w:rPr>
+          <w:rFonts w:ascii="Arial" w:hAnsi="Arial" w:cs="Arial"/>
+        </w:rPr>
+      </w:pPr>
+    </w:p>
+    <w:p>
+      <w:pPr>
+        <w:pStyle w:val="1"/>
+        <w:rPr>
+          <w:rFonts w:ascii="Arial" w:hAnsi="Arial" w:cs="Arial" w:hint="eastAsia"/>
+        </w:rPr>
+      </w:pPr>
+      <w:bookmarkStart w:id="9" w:name="_Toc74220146"/>
+      <w:r>
+        <w:rPr>
+          <w:rFonts w:ascii="Arial" w:hAnsi="Arial" w:cs="Arial"/>
+        </w:rPr>
+        <w:t>9</w:t>
+      </w:r>
+      <w:r>
+        <w:rPr>
+          <w:rFonts w:ascii="Arial" w:hAnsi="Arial" w:cs="Arial"/>
+        </w:rPr>
+        <w:t xml:space="preserve">. </w:t>
+      </w:r>
+      <w:r>
+        <w:rPr>
+          <w:rFonts w:ascii="Arial" w:hAnsi="Arial" w:cs="Arial"/>
+        </w:rPr>
+        <w:t>Architecture</w:t>
+      </w:r>
+      <w:bookmarkEnd w:id="9"/>
+    </w:p>
+    <w:p>
+      <w:pPr>
+        <w:pStyle w:val="2"/>
+        <w:rPr>
+          <w:rFonts w:hint="eastAsia"/>
+        </w:rPr>
+      </w:pPr>
+      <w:r>
+        <w:t>9</w:t>
+      </w:r>
+      <w:r>
+        <w:t>.</w:t>
+      </w:r>
+      <w:r>
+        <w:t>1.</w:t>
+      </w:r>
+      <w:r>
+        <w:t xml:space="preserve"> </w:t>
+      </w:r>
+      <w:r>
+        <w:t>Overall Architecture</w:t>
+      </w:r>
+    </w:p>
+    <w:p>
+      <w:pPr>
+        <w:rPr>
+          <w:rFonts w:ascii="Arial" w:hAnsi="Arial" w:cs="Arial"/>
+        </w:rPr>
+      </w:pPr>
+      <w:r>
+        <w:rPr>
+          <w:rFonts w:ascii="Arial" w:hAnsi="Arial" w:cs="Arial"/>
+        </w:rPr>
+        <w:drawing>
+          <wp:inline distT="0" distB="0" distL="0" distR="0" wp14:anchorId="14C58FDC" wp14:editId="16604DD2">
+            <wp:extent cx="5731510" cy="1652905"/>
+            <wp:effectExtent l="0" t="0" r="2540" b="4445"/>
+            <wp:docPr id="51" name="그림 50"/>
+            <wp:cNvGraphicFramePr>
+              <a:graphicFrameLocks xmlns:a="http://schemas.openxmlformats.org/drawingml/2006/main" noChangeAspect="1"/>
+            </wp:cNvGraphicFramePr>
+            <a:graphic xmlns:a="http://schemas.openxmlformats.org/drawingml/2006/main">
+              <a:graphicData uri="http://schemas.openxmlformats.org/drawingml/2006/picture">
+                <pic:pic xmlns:pic="http://schemas.openxmlformats.org/drawingml/2006/picture">
+                  <pic:nvPicPr>
+                    <pic:cNvPr id="51" name="그림 50"/>
+                    <pic:cNvPicPr>
+                      <a:picLocks noChangeAspect="1"/>
+                    </pic:cNvPicPr>
+                  </pic:nvPicPr>
+                  <pic:blipFill>
+                    <a:blip r:embed="rId7"/>
+                    <a:stretch>
+                      <a:fillRect/>
+                    </a:stretch>
+                  </pic:blipFill>
+                  <pic:spPr>
+                    <a:xfrm>
+                      <a:off x="0" y="0"/>
+                      <a:ext cx="5731510" cy="1652905"/>
+                    </a:xfrm>
+                    <a:prstGeom prst="rect">
+                      <a:avLst/>
+                    </a:prstGeom>
+                  </pic:spPr>
+                </pic:pic>
+              </a:graphicData>
+            </a:graphic>
+          </wp:inline>
+        </w:drawing>
+      </w:r>
+    </w:p>
+    <w:p/>
+    <w:p>
+      <w:pPr>
+        <w:pStyle w:val="2"/>
+      </w:pPr>
+      <w:r>
+        <w:t xml:space="preserve">9.2. </w:t>
+      </w:r>
+      <w:r>
+        <w:t>Terminology and Definitions</w:t>
+      </w:r>
+    </w:p>
+    <w:tbl>
+      <w:tblPr>
+        <w:tblStyle w:val="a3"/>
+        <w:tblW w:w="0" w:type="auto"/>
+        <w:tblLook w:val="04A0" w:firstRow="1" w:lastRow="0" w:firstColumn="1" w:lastColumn="0" w:noHBand="0" w:noVBand="1"/>
+      </w:tblPr>
+      <w:tblGrid>
+        <w:gridCol w:w="3823"/>
+        <w:gridCol w:w="5193"/>
+      </w:tblGrid>
+      <w:tr>
+        <w:tc>
+          <w:tcPr>
+            <w:tcW w:w="3823" w:type="dxa"/>
+          </w:tcPr>
+          <w:p>
+            <w:pPr>
+              <w:jc w:val="center"/>
+              <w:rPr>
+                <w:rFonts w:hint="eastAsia"/>
+                <w:b/>
+              </w:rPr>
+            </w:pPr>
+            <w:r>
+              <w:rPr>
+                <w:rFonts w:hint="eastAsia"/>
+                <w:b/>
+              </w:rPr>
+              <w:t>Terminology</w:t>
+            </w:r>
+          </w:p>
+        </w:tc>
+        <w:tc>
+          <w:tcPr>
+            <w:tcW w:w="5193" w:type="dxa"/>
+          </w:tcPr>
+          <w:p>
+            <w:pPr>
+              <w:jc w:val="center"/>
+              <w:rPr>
+                <w:rFonts w:hint="eastAsia"/>
+                <w:b/>
+              </w:rPr>
+            </w:pPr>
+            <w:r>
+              <w:rPr>
+                <w:rFonts w:hint="eastAsia"/>
+                <w:b/>
+              </w:rPr>
+              <w:t>Definitions</w:t>
+            </w:r>
+          </w:p>
+        </w:tc>
+      </w:tr>
+      <w:tr>
+        <w:tc>
+          <w:tcPr>
+            <w:tcW w:w="3823" w:type="dxa"/>
+          </w:tcPr>
+          <w:p>
+            <w:pPr>
+              <w:rPr>
+                <w:rFonts w:hint="eastAsia"/>
+              </w:rPr>
+            </w:pPr>
+            <w:r>
+              <w:t>CA CRT</w:t>
+            </w:r>
+          </w:p>
+        </w:tc>
+        <w:tc>
+          <w:tcPr>
+            <w:tcW w:w="5193" w:type="dxa"/>
+          </w:tcPr>
+          <w:p>
+            <w:pPr>
+              <w:rPr>
+                <w:rFonts w:hint="eastAsia"/>
+              </w:rPr>
+            </w:pPr>
+            <w:r>
+              <w:t>Self signed Root Certificate</w:t>
+            </w:r>
+          </w:p>
+        </w:tc>
+      </w:tr>
+      <w:tr>
+        <w:tc>
+          <w:tcPr>
+            <w:tcW w:w="3823" w:type="dxa"/>
+          </w:tcPr>
+          <w:p>
+            <w:pPr>
+              <w:rPr>
+                <w:rFonts w:hint="eastAsia"/>
+              </w:rPr>
+            </w:pPr>
+            <w:r>
+              <w:rPr>
+                <w:rFonts w:hint="eastAsia"/>
+              </w:rPr>
+              <w:t>CRT</w:t>
+            </w:r>
+          </w:p>
+        </w:tc>
+        <w:tc>
+          <w:tcPr>
+            <w:tcW w:w="5193" w:type="dxa"/>
+          </w:tcPr>
+          <w:p>
+            <w:pPr>
+              <w:rPr>
+                <w:rFonts w:hint="eastAsia"/>
+              </w:rPr>
+            </w:pPr>
+            <w:r>
+              <w:t xml:space="preserve">CA signed </w:t>
+            </w:r>
+            <w:r>
+              <w:rPr>
+                <w:rFonts w:hint="eastAsia"/>
+              </w:rPr>
+              <w:t>Certificate</w:t>
+            </w:r>
+          </w:p>
+        </w:tc>
+      </w:tr>
+      <w:tr>
+        <w:tc>
+          <w:tcPr>
+            <w:tcW w:w="3823" w:type="dxa"/>
+          </w:tcPr>
+          <w:p>
+            <w:pPr>
+              <w:rPr>
+                <w:rFonts w:hint="eastAsia"/>
+              </w:rPr>
+            </w:pPr>
+            <w:r>
+              <w:t>Key</w:t>
+            </w:r>
+          </w:p>
+        </w:tc>
+        <w:tc>
+          <w:tcPr>
+            <w:tcW w:w="5193" w:type="dxa"/>
+          </w:tcPr>
+          <w:p>
+            <w:pPr>
+              <w:rPr>
+                <w:rFonts w:hint="eastAsia"/>
+              </w:rPr>
+            </w:pPr>
+            <w:r>
+              <w:t>Private Key</w:t>
+            </w:r>
+          </w:p>
+        </w:tc>
+      </w:tr>
+      <w:tr>
+        <w:tc>
+          <w:tcPr>
+            <w:tcW w:w="3823" w:type="dxa"/>
+          </w:tcPr>
+          <w:p>
+            <w:pPr>
+              <w:rPr>
+                <w:rFonts w:hint="eastAsia"/>
+              </w:rPr>
+            </w:pPr>
+            <w:r>
+              <w:rPr>
+                <w:rFonts w:hint="eastAsia"/>
+              </w:rPr>
+              <w:t>Login info</w:t>
+            </w:r>
+          </w:p>
+        </w:tc>
+        <w:tc>
+          <w:tcPr>
+            <w:tcW w:w="5193" w:type="dxa"/>
+          </w:tcPr>
+          <w:p/>
+        </w:tc>
+      </w:tr>
+      <w:tr>
+        <w:tc>
+          <w:tcPr>
+            <w:tcW w:w="3823" w:type="dxa"/>
+          </w:tcPr>
+          <w:p>
+            <w:pPr>
+              <w:rPr>
+                <w:rFonts w:hint="eastAsia"/>
+              </w:rPr>
+            </w:pPr>
+            <w:r>
+              <w:rPr>
+                <w:rFonts w:hint="eastAsia"/>
+              </w:rPr>
+              <w:t>Face Image</w:t>
+            </w:r>
+          </w:p>
+        </w:tc>
+        <w:tc>
+          <w:tcPr>
+            <w:tcW w:w="5193" w:type="dxa"/>
+          </w:tcPr>
+          <w:p/>
+        </w:tc>
+      </w:tr>
+      <w:tr>
+        <w:tc>
+          <w:tcPr>
+            <w:tcW w:w="3823" w:type="dxa"/>
+          </w:tcPr>
+          <w:p>
+            <w:pPr>
+              <w:rPr>
+                <w:rFonts w:hint="eastAsia"/>
+              </w:rPr>
+            </w:pPr>
+            <w:r>
+              <w:rPr>
+                <w:rFonts w:hint="eastAsia"/>
+              </w:rPr>
+              <w:t>Photo</w:t>
+            </w:r>
+          </w:p>
+        </w:tc>
+        <w:tc>
+          <w:tcPr>
+            <w:tcW w:w="5193" w:type="dxa"/>
+          </w:tcPr>
+          <w:p/>
+        </w:tc>
+      </w:tr>
+      <w:tr>
+        <w:tc>
+          <w:tcPr>
+            <w:tcW w:w="3823" w:type="dxa"/>
+          </w:tcPr>
+          <w:p>
+            <w:r>
+              <w:rPr>
+                <w:rFonts w:hint="eastAsia"/>
+              </w:rPr>
+              <w:t>Secure Mode</w:t>
+            </w:r>
+          </w:p>
+        </w:tc>
+        <w:tc>
+          <w:tcPr>
+            <w:tcW w:w="5193" w:type="dxa"/>
+          </w:tcPr>
+          <w:p/>
+        </w:tc>
+      </w:tr>
+      <w:tr>
+        <w:tc>
+          <w:tcPr>
+            <w:tcW w:w="3823" w:type="dxa"/>
+          </w:tcPr>
+          <w:p>
+            <w:r>
+              <w:rPr>
+                <w:rFonts w:hint="eastAsia"/>
+              </w:rPr>
+              <w:t>Non Secure Mode</w:t>
+            </w:r>
+          </w:p>
+        </w:tc>
+        <w:tc>
+          <w:tcPr>
+            <w:tcW w:w="5193" w:type="dxa"/>
+          </w:tcPr>
+          <w:p/>
+        </w:tc>
+      </w:tr>
+      <w:tr>
+        <w:tc>
+          <w:tcPr>
+            <w:tcW w:w="3823" w:type="dxa"/>
+          </w:tcPr>
+          <w:p>
+            <w:pPr>
+              <w:rPr>
+                <w:rFonts w:hint="eastAsia"/>
+              </w:rPr>
+            </w:pPr>
+            <w:r>
+              <w:rPr>
+                <w:rFonts w:hint="eastAsia"/>
+              </w:rPr>
+              <w:t>Run Mode</w:t>
+            </w:r>
+          </w:p>
+        </w:tc>
+        <w:tc>
+          <w:tcPr>
+            <w:tcW w:w="5193" w:type="dxa"/>
+          </w:tcPr>
+          <w:p/>
+        </w:tc>
+      </w:tr>
+      <w:tr>
+        <w:tc>
+          <w:tcPr>
+            <w:tcW w:w="3823" w:type="dxa"/>
+          </w:tcPr>
+          <w:p>
+            <w:r>
+              <w:rPr>
+                <w:rFonts w:hint="eastAsia"/>
+              </w:rPr>
+              <w:t>Test</w:t>
+            </w:r>
+            <w:r>
+              <w:t xml:space="preserve"> Run</w:t>
+            </w:r>
+            <w:r>
+              <w:rPr>
+                <w:rFonts w:hint="eastAsia"/>
+              </w:rPr>
+              <w:t xml:space="preserve"> Mode</w:t>
+            </w:r>
+          </w:p>
+        </w:tc>
+        <w:tc>
+          <w:tcPr>
+            <w:tcW w:w="5193" w:type="dxa"/>
+          </w:tcPr>
+          <w:p/>
+        </w:tc>
+      </w:tr>
+      <w:tr>
+        <w:tc>
+          <w:tcPr>
+            <w:tcW w:w="3823" w:type="dxa"/>
+          </w:tcPr>
+          <w:p>
+            <w:r>
+              <w:rPr>
+                <w:rFonts w:hint="eastAsia"/>
+              </w:rPr>
+              <w:t>Learn Mode</w:t>
+            </w:r>
+          </w:p>
+        </w:tc>
+        <w:tc>
+          <w:tcPr>
+            <w:tcW w:w="5193" w:type="dxa"/>
+          </w:tcPr>
+          <w:p/>
+        </w:tc>
+      </w:tr>
+      <w:tr>
+        <w:tc>
+          <w:tcPr>
+            <w:tcW w:w="3823" w:type="dxa"/>
+          </w:tcPr>
+          <w:p>
+            <w:r>
+              <w:t>S</w:t>
+            </w:r>
+            <w:r>
+              <w:rPr>
+                <w:rFonts w:hint="eastAsia"/>
+              </w:rPr>
+              <w:t xml:space="preserve">ecure </w:t>
+            </w:r>
+            <w:r>
+              <w:t>channel for control data</w:t>
+            </w:r>
+          </w:p>
+        </w:tc>
+        <w:tc>
+          <w:tcPr>
+            <w:tcW w:w="5193" w:type="dxa"/>
+          </w:tcPr>
+          <w:p>
+            <w:r>
+              <w:t>TLS TCP connection</w:t>
+            </w:r>
+            <w:r>
+              <w:t>.</w:t>
+            </w:r>
+          </w:p>
+          <w:p>
+            <w:r>
+              <w:t>T</w:t>
+            </w:r>
+            <w:r>
+              <w:t xml:space="preserve">he request and response message is </w:t>
+            </w:r>
+            <w:r>
+              <w:t>transmitted.</w:t>
+            </w:r>
+          </w:p>
+        </w:tc>
+      </w:tr>
+      <w:tr>
+        <w:tc>
+          <w:tcPr>
+            <w:tcW w:w="3823" w:type="dxa"/>
+          </w:tcPr>
+          <w:p>
+            <w:r>
+              <w:t>Secure channel for photo</w:t>
+            </w:r>
+          </w:p>
+        </w:tc>
+        <w:tc>
+          <w:tcPr>
+            <w:tcW w:w="5193" w:type="dxa"/>
+          </w:tcPr>
+          <w:p>
+            <w:r>
+              <w:t>TLS TCP connection.</w:t>
+            </w:r>
+          </w:p>
+          <w:p>
+            <w:r>
+              <w:t>T</w:t>
+            </w:r>
+            <w:r>
+              <w:t xml:space="preserve">he </w:t>
+            </w:r>
+            <w:r>
+              <w:t>photo data</w:t>
+            </w:r>
+            <w:r>
+              <w:t xml:space="preserve"> is transmitted </w:t>
+            </w:r>
+            <w:r>
+              <w:t>from the server to the client</w:t>
+            </w:r>
+          </w:p>
+        </w:tc>
+      </w:tr>
+      <w:tr>
+        <w:tc>
+          <w:tcPr>
+            <w:tcW w:w="3823" w:type="dxa"/>
+          </w:tcPr>
+          <w:p>
+            <w:r>
+              <w:t>N</w:t>
+            </w:r>
+            <w:r>
+              <w:rPr>
+                <w:rFonts w:hint="eastAsia"/>
+              </w:rPr>
+              <w:t>on-</w:t>
+            </w:r>
+            <w:r>
+              <w:t>secure channel for photo</w:t>
+            </w:r>
+          </w:p>
+        </w:tc>
+        <w:tc>
+          <w:tcPr>
+            <w:tcW w:w="5193" w:type="dxa"/>
+          </w:tcPr>
+          <w:p>
+            <w:r>
+              <w:t>TCP connection.</w:t>
+            </w:r>
+          </w:p>
+          <w:p>
+            <w:r>
+              <w:t>The photo data is transmitted from the server to the client</w:t>
+            </w:r>
+          </w:p>
+        </w:tc>
+      </w:tr>
+      <w:tr>
+        <w:tc>
+          <w:tcPr>
+            <w:tcW w:w="3823" w:type="dxa"/>
+          </w:tcPr>
+          <w:p>
+            <w:r>
+              <w:t>S</w:t>
+            </w:r>
+            <w:r>
+              <w:rPr>
+                <w:rFonts w:hint="eastAsia"/>
+              </w:rPr>
+              <w:t xml:space="preserve">ecure </w:t>
+            </w:r>
+            <w:r>
+              <w:t>channel for face recognition info</w:t>
+            </w:r>
+          </w:p>
+        </w:tc>
+        <w:tc>
+          <w:tcPr>
+            <w:tcW w:w="5193" w:type="dxa"/>
+          </w:tcPr>
+          <w:p>
+            <w:r>
+              <w:t>TLS TCP connection.</w:t>
+            </w:r>
+          </w:p>
+          <w:p>
+            <w:r>
+              <w:t xml:space="preserve">The </w:t>
+            </w:r>
+            <w:r>
+              <w:t xml:space="preserve">coordination of the recognized face on the photo and the recognized name </w:t>
+            </w:r>
+            <w:r>
+              <w:t xml:space="preserve">is transmitted from the </w:t>
+            </w:r>
+            <w:r>
+              <w:lastRenderedPageBreak/>
+              <w:t>server to the client</w:t>
+            </w:r>
+          </w:p>
+        </w:tc>
+      </w:tr>
+    </w:tbl>
+    <w:p>
+      <w:pPr>
+        <w:rPr>
+          <w:rFonts w:hint="eastAsia"/>
+        </w:rPr>
+      </w:pPr>
+    </w:p>
+    <w:p>
+      <w:pPr>
+        <w:pStyle w:val="2"/>
+        <w:rPr>
+          <w:rFonts w:hint="eastAsia"/>
+        </w:rPr>
+      </w:pPr>
+      <w:r>
+        <w:rPr>
+          <w:rFonts w:hint="eastAsia"/>
+        </w:rPr>
+        <w:t>9.</w:t>
+      </w:r>
+      <w:r>
+        <w:t>3</w:t>
+      </w:r>
+      <w:r>
+        <w:rPr>
+          <w:rFonts w:hint="eastAsia"/>
+        </w:rPr>
+        <w:t>. Source Directory</w:t>
+      </w:r>
+    </w:p>
+    <w:p>
+      <w:pPr>
+        <w:rPr>
+          <w:rFonts w:hint="eastAsia"/>
+        </w:rPr>
+      </w:pPr>
+      <w:r>
+        <w:rPr>
+          <w:noProof/>
+        </w:rPr>
+        <w:drawing>
+          <wp:inline distT="0" distB="0" distL="0" distR="0" wp14:anchorId="58E54068">
+            <wp:extent cx="2060575" cy="2542540"/>
+            <wp:effectExtent l="0" t="0" r="0" b="0"/>
+            <wp:docPr id="2" name="그림 2"/>
+            <wp:cNvGraphicFramePr>
+              <a:graphicFrameLocks xmlns:a="http://schemas.openxmlformats.org/drawingml/2006/main" noChangeAspect="1"/>
+            </wp:cNvGraphicFramePr>
+            <a:graphic xmlns:a="http://schemas.openxmlformats.org/drawingml/2006/main">
+              <a:graphicData uri="http://schemas.openxmlformats.org/drawingml/2006/picture">
+                <pic:pic xmlns:pic="http://schemas.openxmlformats.org/drawingml/2006/picture">
+                  <pic:nvPicPr>
+                    <pic:cNvPr id="0" name="Picture 3"/>
+                    <pic:cNvPicPr>
+                      <a:picLocks noChangeAspect="1" noChangeArrowheads="1"/>
+                    </pic:cNvPicPr>
+                  </pic:nvPicPr>
+                  <pic:blipFill>
+                    <a:blip r:embed="rId8">
+                      <a:extLst>
+                        <a:ext uri="{28A0092B-C50C-407E-A947-70E740481C1C}">
+                          <a14:useLocalDpi xmlns:a14="http://schemas.microsoft.com/office/drawing/2010/main" val="0"/>
+                        </a:ext>
+                      </a:extLst>
+                    </a:blip>
+                    <a:srcRect/>
+                    <a:stretch>
+                      <a:fillRect/>
+                    </a:stretch>
+                  </pic:blipFill>
+                  <pic:spPr bwMode="auto">
+                    <a:xfrm>
+                      <a:off x="0" y="0"/>
+                      <a:ext cx="2060575" cy="2542540"/>
+                    </a:xfrm>
+                    <a:prstGeom prst="rect">
+                      <a:avLst/>
+                    </a:prstGeom>
+                    <a:noFill/>
+                  </pic:spPr>
+                </pic:pic>
+              </a:graphicData>
+            </a:graphic>
+          </wp:inline>
+        </w:drawing>
+      </w:r>
+    </w:p>
+    <w:p>
+      <w:pPr>
+        <w:pStyle w:val="2"/>
+      </w:pPr>
+      <w:r>
+        <w:t>9</w:t>
+      </w:r>
+      <w:r>
+        <w:t>.</w:t>
+      </w:r>
+      <w:r>
+        <w:t>4</w:t>
+      </w:r>
+      <w:r>
+        <w:t>.</w:t>
+      </w:r>
+      <w:r>
+        <w:t xml:space="preserve"> </w:t>
+      </w:r>
+      <w:r>
+        <w:t>Setup Guide</w:t>
+      </w:r>
+    </w:p>
+    <w:p>
+      <w:pPr>
+        <w:pStyle w:val="3"/>
+        <w:ind w:leftChars="0" w:left="400" w:hanging="400"/>
+      </w:pPr>
+      <w:r>
+        <w:t>9.4</w:t>
+      </w:r>
+      <w:r>
+        <w:t>.1. Server</w:t>
+      </w:r>
+    </w:p>
+    <w:p>
+      <w:r>
+        <w:t xml:space="preserve">    cd source/server/ </w:t>
+      </w:r>
+    </w:p>
+    <w:p>
+      <w:r>
+        <w:t xml:space="preserve">    python3 step01_pb_to_uff.py</w:t>
+      </w:r>
+    </w:p>
+    <w:p>
+      <w:r>
+        <w:t xml:space="preserve">    rm -rf MTCNN_FaceDetection_TensorRT/</w:t>
+      </w:r>
+    </w:p>
+    <w:p>
+      <w:r>
+        <w:t xml:space="preserve">    git clone https://github.com/PKUZHOU/MTCNN_FaceDetection_TensorRT</w:t>
+      </w:r>
+    </w:p>
+    <w:p>
+      <w:r>
+        <w:t xml:space="preserve">    mv MTCNN_FaceDetection_TensorRT/det* ./mtCNNModels</w:t>
+      </w:r>
+    </w:p>
+    <w:p>
+      <w:r>
+        <w:t xml:space="preserve">    mkdir build; cd build</w:t>
+      </w:r>
+    </w:p>
+    <w:p>
+      <w:r>
+        <w:t xml:space="preserve">    cmake -DCMAKE_BUILD_TYPE=Release ..</w:t>
+      </w:r>
+    </w:p>
+    <w:p>
+      <w:r>
+        <w:t xml:space="preserve">    make -j</w:t>
+      </w:r>
+    </w:p>
+    <w:p>
+      <w:pPr>
+        <w:ind w:firstLineChars="200" w:firstLine="400"/>
+      </w:pPr>
+      <w:r>
+        <w:t>./LgFaceRecDemoTCP_Jetson_NanoV2 5000</w:t>
+      </w:r>
+      <w:r>
+        <w:t xml:space="preserve"> </w:t>
+      </w:r>
+      <w:r>
+        <w:t>9.2.2. Client</w:t>
+      </w:r>
+    </w:p>
+    <w:p>
+      <w:pPr>
+        <w:pStyle w:val="3"/>
+        <w:ind w:leftChars="0" w:left="400" w:hanging="400"/>
+        <w:rPr>
+          <w:rFonts w:hint="eastAsia"/>
+        </w:rPr>
+      </w:pPr>
+      <w:r>
+        <w:t>9.4</w:t>
+      </w:r>
+      <w:r>
+        <w:t>.</w:t>
+      </w:r>
+      <w:r>
+        <w:t>2</w:t>
+      </w:r>
+      <w:r>
+        <w:t xml:space="preserve">. </w:t>
+      </w:r>
+      <w:r>
+        <w:rPr>
+          <w:rFonts w:hint="eastAsia"/>
+        </w:rPr>
+        <w:t>Client</w:t>
+      </w:r>
+    </w:p>
+    <w:p>
+      <w:pPr>
+        <w:ind w:firstLineChars="200" w:firstLine="400"/>
+      </w:pPr>
+      <w:r>
+        <w:t>apt install cmake libssl-dev libgtkmm-3.0-dev libopencv-dev</w:t>
+      </w:r>
+    </w:p>
+    <w:p>
+      <w:r>
+        <w:t xml:space="preserve">    cd source/client/ &amp;&amp; mkdir build; cd build</w:t>
+      </w:r>
+    </w:p>
+    <w:p>
+      <w:r>
+        <w:t xml:space="preserve">    cmake ..</w:t>
+      </w:r>
+    </w:p>
+    <w:p>
+      <w:r>
+        <w:lastRenderedPageBreak/>
+        <w:t xml:space="preserve">    make</w:t>
+      </w:r>
+    </w:p>
+    <w:p>
+      <w:pPr>
+        <w:ind w:firstLineChars="200" w:firstLine="400"/>
+        <w:rPr>
+          <w:rFonts w:hint="eastAsia"/>
+        </w:rPr>
+      </w:pPr>
+      <w:r>
+        <w:t>./client</w:t>
+      </w:r>
+    </w:p>
+    <w:p>
+      <w:pPr>
+        <w:rPr>
+          <w:rFonts w:ascii="Arial" w:hAnsi="Arial" w:cs="Arial"/>
+        </w:rPr>
+      </w:pPr>
+    </w:p>
+    <w:p>
+      <w:pPr>
+        <w:pStyle w:val="2"/>
+      </w:pPr>
+      <w:r>
+        <w:t>9</w:t>
+      </w:r>
+      <w:r>
+        <w:t>.</w:t>
+      </w:r>
+      <w:r>
         <w:t>5</w:t>
       </w:r>
       <w:r>
+        <w:t>.</w:t>
+      </w:r>
+      <w:r>
+        <w:t xml:space="preserve"> </w:t>
+      </w:r>
+      <w:r>
+        <w:t>S</w:t>
+      </w:r>
+      <w:r>
+        <w:t>cenario</w:t>
+      </w:r>
+    </w:p>
+    <w:p>
+      <w:pPr>
+        <w:rPr>
+          <w:rFonts w:ascii="Arial" w:hAnsi="Arial" w:cs="Arial"/>
+        </w:rPr>
+      </w:pPr>
+      <w:bookmarkStart w:id="10" w:name="_GoBack"/>
+      <w:bookmarkEnd w:id="10"/>
+    </w:p>
+    <w:p>
+      <w:pPr>
+        <w:pStyle w:val="1"/>
+        <w:rPr>
+          <w:rFonts w:ascii="Arial" w:hAnsi="Arial" w:cs="Arial"/>
+        </w:rPr>
+      </w:pPr>
+      <w:bookmarkStart w:id="11" w:name="_Toc74220147"/>
+      <w:r>
+        <w:rPr>
+          <w:rFonts w:ascii="Arial" w:hAnsi="Arial" w:cs="Arial"/>
+        </w:rPr>
+        <w:t>10</w:t>
+      </w:r>
+      <w:r>
         <w:rPr>
           <w:rFonts w:ascii="Arial" w:hAnsi="Arial" w:cs="Arial"/>
         </w:rPr>
@@ -1676,178 +2764,28 @@
         <w:rPr>
           <w:rFonts w:ascii="Arial" w:hAnsi="Arial" w:cs="Arial"/>
         </w:rPr>
-        <w:t>Assets</w:t>
-      </w:r>
-      <w:bookmarkEnd w:id="5"/>
-    </w:p>
-    <w:p>
-      <w:pPr>
-        <w:rPr>
-          <w:rFonts w:ascii="Arial" w:hAnsi="Arial" w:cs="Arial"/>
-        </w:rPr>
-      </w:pPr>
-      <w:r>
-        <w:rPr>
-          <w:rFonts w:ascii="Arial" w:hAnsi="Arial" w:cs="Arial"/>
-        </w:rPr>
-        <w:t xml:space="preserve">-- </w:t>
-      </w:r>
-      <w:proofErr w:type="spellStart"/>
-      <w:proofErr w:type="gramStart"/>
-      <w:r>
-        <w:rPr>
-          <w:rFonts w:ascii="Arial" w:hAnsi="Arial" w:cs="Arial"/>
-        </w:rPr>
-        <w:t>iter</w:t>
-      </w:r>
-      <w:proofErr w:type="spellEnd"/>
-      <w:proofErr w:type="gramEnd"/>
-      <w:r>
-        <w:rPr>
-          <w:rFonts w:ascii="Arial" w:hAnsi="Arial" w:cs="Arial"/>
-        </w:rPr>
-        <w:t xml:space="preserve"> 1</w:t>
-      </w:r>
-    </w:p>
-    <w:p>
-      <w:pPr>
-        <w:rPr>
-          <w:rFonts w:ascii="Arial" w:hAnsi="Arial" w:cs="Arial"/>
-        </w:rPr>
-      </w:pPr>
-      <w:r>
-        <w:rPr>
-          <w:rFonts w:ascii="Arial" w:hAnsi="Arial" w:cs="Arial"/>
-        </w:rPr>
-        <w:t>[ ] Images for transmission over camera cable</w:t>
-      </w:r>
-    </w:p>
-    <w:p>
-      <w:pPr>
-        <w:rPr>
-          <w:rFonts w:ascii="Arial" w:hAnsi="Arial" w:cs="Arial"/>
-        </w:rPr>
-      </w:pPr>
-      <w:r>
-        <w:rPr>
-          <w:rFonts w:ascii="Arial" w:hAnsi="Arial" w:cs="Arial"/>
-        </w:rPr>
-        <w:t>[*] Images for transmission over network</w:t>
-      </w:r>
-    </w:p>
-    <w:p>
-      <w:pPr>
-        <w:rPr>
-          <w:rFonts w:ascii="Arial" w:hAnsi="Arial" w:cs="Arial"/>
-        </w:rPr>
-      </w:pPr>
-      <w:r>
-        <w:rPr>
-          <w:rFonts w:ascii="Arial" w:hAnsi="Arial" w:cs="Arial"/>
-        </w:rPr>
-        <w:t>[*] The Friend video</w:t>
-      </w:r>
-    </w:p>
-    <w:p>
-      <w:pPr>
-        <w:rPr>
-          <w:rFonts w:ascii="Arial" w:hAnsi="Arial" w:cs="Arial"/>
-        </w:rPr>
-      </w:pPr>
-      <w:r>
-        <w:rPr>
-          <w:rFonts w:ascii="Arial" w:hAnsi="Arial" w:cs="Arial"/>
-        </w:rPr>
-        <w:t>[*] Client program itself</w:t>
-      </w:r>
-    </w:p>
-    <w:p>
-      <w:pPr>
-        <w:rPr>
-          <w:rFonts w:ascii="Arial" w:hAnsi="Arial" w:cs="Arial"/>
-        </w:rPr>
-      </w:pPr>
-      <w:r>
-        <w:rPr>
-          <w:rFonts w:ascii="Arial" w:hAnsi="Arial" w:cs="Arial"/>
-        </w:rPr>
-        <w:t>[*] Client program hash code on server side</w:t>
-      </w:r>
-    </w:p>
-    <w:p>
-      <w:pPr>
-        <w:rPr>
-          <w:rFonts w:ascii="Arial" w:hAnsi="Arial" w:cs="Arial"/>
-        </w:rPr>
-      </w:pPr>
-      <w:r>
-        <w:rPr>
-          <w:rFonts w:ascii="Arial" w:hAnsi="Arial" w:cs="Arial"/>
-        </w:rPr>
-        <w:t xml:space="preserve">-- </w:t>
-      </w:r>
-      <w:proofErr w:type="spellStart"/>
-      <w:proofErr w:type="gramStart"/>
-      <w:r>
-        <w:rPr>
-          <w:rFonts w:ascii="Arial" w:hAnsi="Arial" w:cs="Arial"/>
-        </w:rPr>
-        <w:t>iter</w:t>
-      </w:r>
-      <w:proofErr w:type="spellEnd"/>
-      <w:proofErr w:type="gramEnd"/>
-      <w:r>
-        <w:rPr>
-          <w:rFonts w:ascii="Arial" w:hAnsi="Arial" w:cs="Arial"/>
-        </w:rPr>
-        <w:t xml:space="preserve"> 2</w:t>
-      </w:r>
-    </w:p>
-    <w:p>
-      <w:pPr>
-        <w:rPr>
-          <w:rFonts w:ascii="Arial" w:hAnsi="Arial" w:cs="Arial"/>
-        </w:rPr>
-      </w:pPr>
-      <w:r>
-        <w:rPr>
-          <w:rFonts w:ascii="Arial" w:hAnsi="Arial" w:cs="Arial"/>
-        </w:rPr>
-        <w:t xml:space="preserve">[*] User info. </w:t>
-      </w:r>
-      <w:proofErr w:type="gramStart"/>
-      <w:r>
-        <w:rPr>
-          <w:rFonts w:ascii="Arial" w:hAnsi="Arial" w:cs="Arial"/>
-        </w:rPr>
-        <w:t>data</w:t>
-      </w:r>
-      <w:proofErr w:type="gramEnd"/>
-      <w:r>
-        <w:rPr>
-          <w:rFonts w:ascii="Arial" w:hAnsi="Arial" w:cs="Arial"/>
-        </w:rPr>
-        <w:t xml:space="preserve"> (ID, type, password)</w:t>
-      </w:r>
-    </w:p>
-    <w:p>
-      <w:pPr>
-        <w:rPr>
-          <w:rFonts w:ascii="Arial" w:hAnsi="Arial" w:cs="Arial"/>
-        </w:rPr>
-      </w:pPr>
-    </w:p>
-    <w:p>
-      <w:pPr>
-        <w:rPr>
-          <w:rFonts w:ascii="Arial" w:hAnsi="Arial" w:cs="Arial"/>
-        </w:rPr>
-      </w:pPr>
-    </w:p>
-    <w:p>
-      <w:pPr>
-        <w:rPr>
-          <w:rFonts w:ascii="Arial" w:hAnsi="Arial" w:cs="Arial" w:hint="eastAsia"/>
+        <w:t>Static Analysis</w:t>
+      </w:r>
+      <w:bookmarkEnd w:id="11"/>
+    </w:p>
+    <w:p>
+      <w:pPr>
+        <w:rPr>
+          <w:rFonts w:ascii="Arial" w:hAnsi="Arial" w:cs="Arial"/>
+        </w:rPr>
+      </w:pPr>
+    </w:p>
+    <w:p>
+      <w:pPr>
+        <w:rPr>
+          <w:rFonts w:ascii="Arial" w:hAnsi="Arial" w:cs="Arial"/>
+        </w:rPr>
+      </w:pPr>
+    </w:p>
+    <w:p>
+      <w:pPr>
+        <w:rPr>
+          <w:rFonts w:ascii="Arial" w:hAnsi="Arial" w:cs="Arial"/>
         </w:rPr>
       </w:pPr>
     </w:p>
@@ -1858,12 +2796,12 @@
           <w:rFonts w:ascii="Arial" w:hAnsi="Arial" w:cs="Arial"/>
         </w:rPr>
       </w:pPr>
-      <w:bookmarkStart w:id="6" w:name="_Toc74220143"/>
-      <w:r>
-        <w:rPr>
-          <w:rFonts w:ascii="Arial" w:hAnsi="Arial" w:cs="Arial"/>
-        </w:rPr>
-        <w:t>6</w:t>
+      <w:bookmarkStart w:id="12" w:name="_Toc74220148"/>
+      <w:r>
+        <w:rPr>
+          <w:rFonts w:ascii="Arial" w:hAnsi="Arial" w:cs="Arial"/>
+        </w:rPr>
+        <w:t>11</w:t>
       </w:r>
       <w:r>
         <w:rPr>
@@ -1875,14 +2813,20 @@
         <w:rPr>
           <w:rFonts w:ascii="Arial" w:hAnsi="Arial" w:cs="Arial"/>
         </w:rPr>
-        <w:t>Threat Modeling</w:t>
-      </w:r>
-      <w:bookmarkEnd w:id="6"/>
-    </w:p>
-    <w:p>
-      <w:pPr>
-        <w:rPr>
-          <w:rFonts w:ascii="Arial" w:hAnsi="Arial" w:cs="Arial" w:hint="eastAsia"/>
+        <w:t>Fuzz &amp; Penetration</w:t>
+      </w:r>
+      <w:r>
+        <w:rPr>
+          <w:rFonts w:ascii="Arial" w:hAnsi="Arial" w:cs="Arial"/>
+        </w:rPr>
+        <w:t xml:space="preserve"> Test</w:t>
+      </w:r>
+      <w:bookmarkEnd w:id="12"/>
+    </w:p>
+    <w:p>
+      <w:pPr>
+        <w:rPr>
+          <w:rFonts w:ascii="Arial" w:hAnsi="Arial" w:cs="Arial"/>
         </w:rPr>
       </w:pPr>
     </w:p>
@@ -1907,12 +2851,18 @@
           <w:rFonts w:ascii="Arial" w:hAnsi="Arial" w:cs="Arial"/>
         </w:rPr>
       </w:pPr>
-      <w:bookmarkStart w:id="7" w:name="_Toc74220144"/>
-      <w:r>
-        <w:rPr>
-          <w:rFonts w:ascii="Arial" w:hAnsi="Arial" w:cs="Arial"/>
-        </w:rPr>
-        <w:t>7</w:t>
+      <w:bookmarkStart w:id="13" w:name="_Toc74220149"/>
+      <w:r>
+        <w:rPr>
+          <w:rFonts w:ascii="Arial" w:hAnsi="Arial" w:cs="Arial"/>
+        </w:rPr>
+        <w:t>1</w:t>
+      </w:r>
+      <w:r>
+        <w:rPr>
+          <w:rFonts w:ascii="Arial" w:hAnsi="Arial" w:cs="Arial"/>
+        </w:rPr>
+        <w:t>2</w:t>
       </w:r>
       <w:r>
         <w:rPr>
@@ -1924,265 +2874,6 @@
         <w:rPr>
           <w:rFonts w:ascii="Arial" w:hAnsi="Arial" w:cs="Arial"/>
         </w:rPr>
-        <w:t>Security Risk Assessment</w:t>
-      </w:r>
-      <w:bookmarkEnd w:id="7"/>
-    </w:p>
-    <w:p>
-      <w:pPr>
-        <w:rPr>
-          <w:rFonts w:ascii="Arial" w:hAnsi="Arial" w:cs="Arial"/>
-        </w:rPr>
-      </w:pPr>
-    </w:p>
-    <w:p>
-      <w:pPr>
-        <w:rPr>
-          <w:rFonts w:ascii="Arial" w:hAnsi="Arial" w:cs="Arial"/>
-        </w:rPr>
-      </w:pPr>
-    </w:p>
-    <w:p>
-      <w:pPr>
-        <w:rPr>
-          <w:rFonts w:ascii="Arial" w:hAnsi="Arial" w:cs="Arial"/>
-        </w:rPr>
-      </w:pPr>
-    </w:p>
-    <w:p>
-      <w:pPr>
-        <w:pStyle w:val="1"/>
-        <w:rPr>
-          <w:rFonts w:ascii="Arial" w:hAnsi="Arial" w:cs="Arial"/>
-        </w:rPr>
-      </w:pPr>
-      <w:bookmarkStart w:id="8" w:name="_Toc74220145"/>
-      <w:r>
-        <w:rPr>
-          <w:rFonts w:ascii="Arial" w:hAnsi="Arial" w:cs="Arial"/>
-        </w:rPr>
-        <w:t>8</w:t>
-      </w:r>
-      <w:r>
-        <w:rPr>
-          <w:rFonts w:ascii="Arial" w:hAnsi="Arial" w:cs="Arial"/>
-        </w:rPr>
-        <w:t xml:space="preserve">. </w:t>
-      </w:r>
-      <w:r>
-        <w:rPr>
-          <w:rFonts w:ascii="Arial" w:hAnsi="Arial" w:cs="Arial"/>
-        </w:rPr>
-        <w:t>Mitigation</w:t>
-      </w:r>
-      <w:bookmarkEnd w:id="8"/>
-    </w:p>
-    <w:p>
-      <w:pPr>
-        <w:rPr>
-          <w:rFonts w:ascii="Arial" w:hAnsi="Arial" w:cs="Arial"/>
-        </w:rPr>
-      </w:pPr>
-    </w:p>
-    <w:p>
-      <w:pPr>
-        <w:rPr>
-          <w:rFonts w:ascii="Arial" w:hAnsi="Arial" w:cs="Arial"/>
-        </w:rPr>
-      </w:pPr>
-    </w:p>
-    <w:p>
-      <w:pPr>
-        <w:rPr>
-          <w:rFonts w:ascii="Arial" w:hAnsi="Arial" w:cs="Arial" w:hint="eastAsia"/>
-        </w:rPr>
-      </w:pPr>
-    </w:p>
-    <w:p>
-      <w:pPr>
-        <w:pStyle w:val="1"/>
-        <w:rPr>
-          <w:rFonts w:ascii="Arial" w:hAnsi="Arial" w:cs="Arial"/>
-        </w:rPr>
-      </w:pPr>
-      <w:bookmarkStart w:id="9" w:name="_Toc74220146"/>
-      <w:r>
-        <w:rPr>
-          <w:rFonts w:ascii="Arial" w:hAnsi="Arial" w:cs="Arial"/>
-        </w:rPr>
-        <w:t>9</w:t>
-      </w:r>
-      <w:r>
-        <w:rPr>
-          <w:rFonts w:ascii="Arial" w:hAnsi="Arial" w:cs="Arial"/>
-        </w:rPr>
-        <w:t xml:space="preserve">. </w:t>
-      </w:r>
-      <w:r>
-        <w:rPr>
-          <w:rFonts w:ascii="Arial" w:hAnsi="Arial" w:cs="Arial"/>
-        </w:rPr>
-        <w:t>Architecture</w:t>
-      </w:r>
-      <w:bookmarkStart w:id="10" w:name="_GoBack"/>
-      <w:bookmarkEnd w:id="9"/>
-      <w:bookmarkEnd w:id="10"/>
-    </w:p>
-    <w:p>
-      <w:pPr>
-        <w:rPr>
-          <w:rFonts w:ascii="Arial" w:hAnsi="Arial" w:cs="Arial"/>
-        </w:rPr>
-      </w:pPr>
-    </w:p>
-    <w:p>
-      <w:pPr>
-        <w:rPr>
-          <w:rFonts w:ascii="Arial" w:hAnsi="Arial" w:cs="Arial" w:hint="eastAsia"/>
-        </w:rPr>
-      </w:pPr>
-    </w:p>
-    <w:p>
-      <w:pPr>
-        <w:rPr>
-          <w:rFonts w:ascii="Arial" w:hAnsi="Arial" w:cs="Arial" w:hint="eastAsia"/>
-        </w:rPr>
-      </w:pPr>
-    </w:p>
-    <w:p>
-      <w:pPr>
-        <w:pStyle w:val="1"/>
-        <w:rPr>
-          <w:rFonts w:ascii="Arial" w:hAnsi="Arial" w:cs="Arial"/>
-        </w:rPr>
-      </w:pPr>
-      <w:bookmarkStart w:id="11" w:name="_Toc74220147"/>
-      <w:r>
-        <w:rPr>
-          <w:rFonts w:ascii="Arial" w:hAnsi="Arial" w:cs="Arial"/>
-        </w:rPr>
-        <w:t>10</w:t>
-      </w:r>
-      <w:r>
-        <w:rPr>
-          <w:rFonts w:ascii="Arial" w:hAnsi="Arial" w:cs="Arial"/>
-        </w:rPr>
-        <w:t xml:space="preserve">. </w:t>
-      </w:r>
-      <w:r>
-        <w:rPr>
-          <w:rFonts w:ascii="Arial" w:hAnsi="Arial" w:cs="Arial"/>
-        </w:rPr>
-        <w:t>Static Analysis</w:t>
-      </w:r>
-      <w:bookmarkEnd w:id="11"/>
-    </w:p>
-    <w:p>
-      <w:pPr>
-        <w:rPr>
-          <w:rFonts w:ascii="Arial" w:hAnsi="Arial" w:cs="Arial"/>
-        </w:rPr>
-      </w:pPr>
-    </w:p>
-    <w:p>
-      <w:pPr>
-        <w:rPr>
-          <w:rFonts w:ascii="Arial" w:hAnsi="Arial" w:cs="Arial"/>
-        </w:rPr>
-      </w:pPr>
-    </w:p>
-    <w:p>
-      <w:pPr>
-        <w:rPr>
-          <w:rFonts w:ascii="Arial" w:hAnsi="Arial" w:cs="Arial"/>
-        </w:rPr>
-      </w:pPr>
-    </w:p>
-    <w:p>
-      <w:pPr>
-        <w:pStyle w:val="1"/>
-        <w:rPr>
-          <w:rFonts w:ascii="Arial" w:hAnsi="Arial" w:cs="Arial"/>
-        </w:rPr>
-      </w:pPr>
-      <w:bookmarkStart w:id="12" w:name="_Toc74220148"/>
-      <w:r>
-        <w:rPr>
-          <w:rFonts w:ascii="Arial" w:hAnsi="Arial" w:cs="Arial"/>
-        </w:rPr>
-        <w:t>11</w:t>
-      </w:r>
-      <w:r>
-        <w:rPr>
-          <w:rFonts w:ascii="Arial" w:hAnsi="Arial" w:cs="Arial"/>
-        </w:rPr>
-        <w:t xml:space="preserve">. </w:t>
-      </w:r>
-      <w:r>
-        <w:rPr>
-          <w:rFonts w:ascii="Arial" w:hAnsi="Arial" w:cs="Arial"/>
-        </w:rPr>
-        <w:t>Fuzz &amp; Penetration</w:t>
-      </w:r>
-      <w:r>
-        <w:rPr>
-          <w:rFonts w:ascii="Arial" w:hAnsi="Arial" w:cs="Arial"/>
-        </w:rPr>
-        <w:t xml:space="preserve"> Test</w:t>
-      </w:r>
-      <w:bookmarkEnd w:id="12"/>
-    </w:p>
-    <w:p>
-      <w:pPr>
-        <w:rPr>
-          <w:rFonts w:ascii="Arial" w:hAnsi="Arial" w:cs="Arial"/>
-        </w:rPr>
-      </w:pPr>
-    </w:p>
-    <w:p>
-      <w:pPr>
-        <w:rPr>
-          <w:rFonts w:ascii="Arial" w:hAnsi="Arial" w:cs="Arial"/>
-        </w:rPr>
-      </w:pPr>
-    </w:p>
-    <w:p>
-      <w:pPr>
-        <w:rPr>
-          <w:rFonts w:ascii="Arial" w:hAnsi="Arial" w:cs="Arial" w:hint="eastAsia"/>
-        </w:rPr>
-      </w:pPr>
-    </w:p>
-    <w:p>
-      <w:pPr>
-        <w:pStyle w:val="1"/>
-        <w:rPr>
-          <w:rFonts w:ascii="Arial" w:hAnsi="Arial" w:cs="Arial"/>
-        </w:rPr>
-      </w:pPr>
-      <w:bookmarkStart w:id="13" w:name="_Toc74220149"/>
-      <w:r>
-        <w:rPr>
-          <w:rFonts w:ascii="Arial" w:hAnsi="Arial" w:cs="Arial"/>
-        </w:rPr>
-        <w:t>1</w:t>
-      </w:r>
-      <w:r>
-        <w:rPr>
-          <w:rFonts w:ascii="Arial" w:hAnsi="Arial" w:cs="Arial"/>
-        </w:rPr>
-        <w:t>2</w:t>
-      </w:r>
-      <w:r>
-        <w:rPr>
-          <w:rFonts w:ascii="Arial" w:hAnsi="Arial" w:cs="Arial"/>
-        </w:rPr>
-        <w:t xml:space="preserve">. </w:t>
-      </w:r>
-      <w:r>
-        <w:rPr>
-          <w:rFonts w:ascii="Arial" w:hAnsi="Arial" w:cs="Arial"/>
-        </w:rPr>
         <w:t>Conclusion</w:t>
       </w:r>
       <w:bookmarkEnd w:id="13"/>
@@ -2197,14 +2888,14 @@
     <w:p>
       <w:pPr>
         <w:rPr>
-          <w:rFonts w:ascii="Arial" w:hAnsi="Arial" w:cs="Arial" w:hint="eastAsia"/>
-        </w:rPr>
-      </w:pPr>
-    </w:p>
-    <w:p>
-      <w:pPr>
-        <w:rPr>
-          <w:rFonts w:ascii="Arial" w:hAnsi="Arial" w:cs="Arial" w:hint="eastAsia"/>
+          <w:rFonts w:ascii="Arial" w:hAnsi="Arial" w:cs="Arial"/>
+        </w:rPr>
+      </w:pPr>
+    </w:p>
+    <w:p>
+      <w:pPr>
+        <w:rPr>
+          <w:rFonts w:ascii="Arial" w:hAnsi="Arial" w:cs="Arial"/>
         </w:rPr>
       </w:pPr>
     </w:p>
@@ -2649,6 +3340,119 @@
     </w:lvl>
   </w:abstractNum>
   <w:abstractNum w:abstractNumId="4" w15:restartNumberingAfterBreak="0">
+    <w:nsid w:val="59206AE7"/>
+    <w:multiLevelType w:val="hybridMultilevel"/>
+    <w:tmpl w:val="EA7886C6"/>
+    <w:lvl w:ilvl="0" w:tplc="04090001">
+      <w:start w:val="1"/>
+      <w:numFmt w:val="bullet"/>
+      <w:lvlText w:val=""/>
+      <w:lvlJc w:val="left"/>
+      <w:pPr>
+        <w:ind w:left="800" w:hanging="400"/>
+      </w:pPr>
+      <w:rPr>
+        <w:rFonts w:ascii="Wingdings" w:hAnsi="Wingdings" w:hint="default"/>
+      </w:rPr>
+    </w:lvl>
+    <w:lvl w:ilvl="1" w:tplc="04090003" w:tentative="1">
+      <w:start w:val="1"/>
+      <w:numFmt w:val="bullet"/>
+      <w:lvlText w:val=""/>
+      <w:lvlJc w:val="left"/>
+      <w:pPr>
+        <w:ind w:left="1200" w:hanging="400"/>
+      </w:pPr>
+      <w:rPr>
+        <w:rFonts w:ascii="Wingdings" w:hAnsi="Wingdings" w:hint="default"/>
+      </w:rPr>
+    </w:lvl>
+    <w:lvl w:ilvl="2" w:tplc="04090005" w:tentative="1">
+      <w:start w:val="1"/>
+      <w:numFmt w:val="bullet"/>
+      <w:lvlText w:val=""/>
+      <w:lvlJc w:val="left"/>
+      <w:pPr>
+        <w:ind w:left="1600" w:hanging="400"/>
+      </w:pPr>
+      <w:rPr>
+        <w:rFonts w:ascii="Wingdings" w:hAnsi="Wingdings" w:hint="default"/>
+      </w:rPr>
+    </w:lvl>
+    <w:lvl w:ilvl="3" w:tplc="04090001" w:tentative="1">
+      <w:start w:val="1"/>
+      <w:numFmt w:val="bullet"/>
+      <w:lvlText w:val=""/>
+      <w:lvlJc w:val="left"/>
+      <w:pPr>
+        <w:ind w:left="2000" w:hanging="400"/>
+      </w:pPr>
+      <w:rPr>
+        <w:rFonts w:ascii="Wingdings" w:hAnsi="Wingdings" w:hint="default"/>
+      </w:rPr>
+    </w:lvl>
+    <w:lvl w:ilvl="4" w:tplc="04090003" w:tentative="1">
+      <w:start w:val="1"/>
+      <w:numFmt w:val="bullet"/>
+      <w:lvlText w:val=""/>
+      <w:lvlJc w:val="left"/>
+      <w:pPr>
+        <w:ind w:left="2400" w:hanging="400"/>
+      </w:pPr>
+      <w:rPr>
+        <w:rFonts w:ascii="Wingdings" w:hAnsi="Wingdings" w:hint="default"/>
+      </w:rPr>
+    </w:lvl>
+    <w:lvl w:ilvl="5" w:tplc="04090005" w:tentative="1">
+      <w:start w:val="1"/>
+      <w:numFmt w:val="bullet"/>
+      <w:lvlText w:val=""/>
+      <w:lvlJc w:val="left"/>
+      <w:pPr>
+        <w:ind w:left="2800" w:hanging="400"/>
+      </w:pPr>
+      <w:rPr>
+        <w:rFonts w:ascii="Wingdings" w:hAnsi="Wingdings" w:hint="default"/>
+      </w:rPr>
+    </w:lvl>
+    <w:lvl w:ilvl="6" w:tplc="04090001" w:tentative="1">
+      <w:start w:val="1"/>
+      <w:numFmt w:val="bullet"/>
+      <w:lvlText w:val=""/>
+      <w:lvlJc w:val="left"/>
+      <w:pPr>
+        <w:ind w:left="3200" w:hanging="400"/>
+      </w:pPr>
+      <w:rPr>
+        <w:rFonts w:ascii="Wingdings" w:hAnsi="Wingdings" w:hint="default"/>
+      </w:rPr>
+    </w:lvl>
+    <w:lvl w:ilvl="7" w:tplc="04090003" w:tentative="1">
+      <w:start w:val="1"/>
+      <w:numFmt w:val="bullet"/>
+      <w:lvlText w:val=""/>
+      <w:lvlJc w:val="left"/>
+      <w:pPr>
+        <w:ind w:left="3600" w:hanging="400"/>
+      </w:pPr>
+      <w:rPr>
+        <w:rFonts w:ascii="Wingdings" w:hAnsi="Wingdings" w:hint="default"/>
+      </w:rPr>
+    </w:lvl>
+    <w:lvl w:ilvl="8" w:tplc="04090005" w:tentative="1">
+      <w:start w:val="1"/>
+      <w:numFmt w:val="bullet"/>
+      <w:lvlText w:val=""/>
+      <w:lvlJc w:val="left"/>
+      <w:pPr>
+        <w:ind w:left="4000" w:hanging="400"/>
+      </w:pPr>
+      <w:rPr>
+        <w:rFonts w:ascii="Wingdings" w:hAnsi="Wingdings" w:hint="default"/>
+      </w:rPr>
+    </w:lvl>
+  </w:abstractNum>
+  <w:abstractNum w:abstractNumId="5" w15:restartNumberingAfterBreak="0">
     <w:nsid w:val="5BF643EF"/>
     <w:multiLevelType w:val="hybridMultilevel"/>
     <w:tmpl w:val="B8CA9DEA"/>
@@ -2761,7 +3565,7 @@
       </w:rPr>
     </w:lvl>
   </w:abstractNum>
-  <w:abstractNum w:abstractNumId="5" w15:restartNumberingAfterBreak="0">
+  <w:abstractNum w:abstractNumId="6" w15:restartNumberingAfterBreak="0">
     <w:nsid w:val="5CFC6A56"/>
     <w:multiLevelType w:val="hybridMultilevel"/>
     <w:tmpl w:val="8B943A88"/>
@@ -2874,7 +3678,7 @@
       </w:rPr>
     </w:lvl>
   </w:abstractNum>
-  <w:abstractNum w:abstractNumId="6" w15:restartNumberingAfterBreak="0">
+  <w:abstractNum w:abstractNumId="7" w15:restartNumberingAfterBreak="0">
     <w:nsid w:val="6D1B048D"/>
     <w:multiLevelType w:val="hybridMultilevel"/>
     <w:tmpl w:val="8B943A88"/>
@@ -2991,10 +3795,10 @@
     <w:abstractNumId w:val="2"/>
   </w:num>
   <w:num w:numId="2">
-    <w:abstractNumId w:val="6"/>
+    <w:abstractNumId w:val="7"/>
   </w:num>
   <w:num w:numId="3">
-    <w:abstractNumId w:val="5"/>
+    <w:abstractNumId w:val="6"/>
   </w:num>
   <w:num w:numId="4">
     <w:abstractNumId w:val="3"/>
@@ -3003,10 +3807,13 @@
     <w:abstractNumId w:val="0"/>
   </w:num>
   <w:num w:numId="6">
-    <w:abstractNumId w:val="4"/>
+    <w:abstractNumId w:val="5"/>
   </w:num>
   <w:num w:numId="7">
     <w:abstractNumId w:val="1"/>
+  </w:num>
+  <w:num w:numId="8">
+    <w:abstractNumId w:val="4"/>
   </w:num>
 </w:numbering>
 </file>
@@ -3447,10 +4254,27 @@
       <w:rFonts w:asciiTheme="majorHAnsi" w:eastAsiaTheme="majorEastAsia" w:hAnsiTheme="majorHAnsi" w:cstheme="majorBidi"/>
     </w:rPr>
   </w:style>
+  <w:style w:type="paragraph" w:styleId="3">
+    <w:name w:val="heading 3"/>
+    <w:basedOn w:val="a"/>
+    <w:next w:val="a"/>
+    <w:link w:val="3Char"/>
+    <w:uiPriority w:val="9"/>
+    <w:unhideWhenUsed/>
+    <w:qFormat/>
+    <w:rsid w:val="002A4A4B"/>
+    <w:pPr>
+      <w:keepNext/>
+      <w:ind w:leftChars="300" w:left="300" w:hangingChars="200" w:hanging="2000"/>
+      <w:outlineLvl w:val="2"/>
+    </w:pPr>
+    <w:rPr>
+      <w:rFonts w:asciiTheme="majorHAnsi" w:eastAsiaTheme="majorEastAsia" w:hAnsiTheme="majorHAnsi" w:cstheme="majorBidi"/>
+    </w:rPr>
+  </w:style>
   <w:style w:type="character" w:default="1" w:styleId="a0">
     <w:name w:val="Default Paragraph Font"/>
     <w:uiPriority w:val="1"/>
-    <w:semiHidden/>
     <w:unhideWhenUsed/>
   </w:style>
   <w:style w:type="table" w:default="1" w:styleId="a1">
@@ -3569,6 +4393,16 @@
     <w:uiPriority w:val="39"/>
     <w:unhideWhenUsed/>
     <w:rsid w:val="00801B75"/>
+  </w:style>
+  <w:style w:type="character" w:customStyle="1" w:styleId="3Char">
+    <w:name w:val="제목 3 Char"/>
+    <w:basedOn w:val="a0"/>
+    <w:link w:val="3"/>
+    <w:uiPriority w:val="9"/>
+    <w:rsid w:val="002A4A4B"/>
+    <w:rPr>
+      <w:rFonts w:asciiTheme="majorHAnsi" w:eastAsiaTheme="majorEastAsia" w:hAnsiTheme="majorHAnsi" w:cstheme="majorBidi"/>
+    </w:rPr>
   </w:style>
 </w:styles>
 </file>
@@ -3839,7 +4673,7 @@
 </file>
 
 <file path=customXml/itemProps1.xml><?xml version="1.0" encoding="utf-8"?>
-<ds:datastoreItem xmlns:ds="http://schemas.openxmlformats.org/officeDocument/2006/customXml" ds:itemID="{B12A4AC3-CAB2-48EE-AFFE-19003E8F6AE9}">
+<ds:datastoreItem xmlns:ds="http://schemas.openxmlformats.org/officeDocument/2006/customXml" ds:itemID="{353C3E0A-EF73-4CDA-8EF4-E7D303CDA10A}">
   <ds:schemaRefs>
     <ds:schemaRef ds:uri="http://schemas.openxmlformats.org/officeDocument/2006/bibliography"/>
   </ds:schemaRefs>

</xml_diff>